<commit_message>
WORDSCLOUD-249 - examples were refactored, and folder structure on storage was created
</commit_message>
<xml_diff>
--- a/Data/test_multi_pages.docx
+++ b/Data/test_multi_pages.docx
@@ -1,6 +1,6 @@
 
 <file path=word/document.xml><?xml version="1.0" encoding="utf-8"?>
-<w:document xmlns:wpc="http://schemas.microsoft.com/office/word/2010/wordprocessingCanvas" xmlns:mc="http://schemas.openxmlformats.org/markup-compatibility/2006" xmlns:o="urn:schemas-microsoft-com:office:office" xmlns:r="http://schemas.openxmlformats.org/officeDocument/2006/relationships" xmlns:m="http://schemas.openxmlformats.org/officeDocument/2006/math" xmlns:v="urn:schemas-microsoft-com:vml" xmlns:wp14="http://schemas.microsoft.com/office/word/2010/wordprocessingDrawing" xmlns:wp="http://schemas.openxmlformats.org/drawingml/2006/wordprocessingDrawing" xmlns:w10="urn:schemas-microsoft-com:office:word" xmlns:w="http://schemas.openxmlformats.org/wordprocessingml/2006/main" xmlns:w14="http://schemas.microsoft.com/office/word/2010/wordml" xmlns:w15="http://schemas.microsoft.com/office/word/2012/wordml" xmlns:wpg="http://schemas.microsoft.com/office/word/2010/wordprocessingGroup" xmlns:wpi="http://schemas.microsoft.com/office/word/2010/wordprocessingInk" xmlns:wne="http://schemas.microsoft.com/office/word/2006/wordml" xmlns:wps="http://schemas.microsoft.com/office/word/2010/wordprocessingShape" mc:Ignorable="w14 w15 wp14">
+<w:document xmlns:wpc="http://schemas.microsoft.com/office/word/2010/wordprocessingCanvas" xmlns:cx="http://schemas.microsoft.com/office/drawing/2014/chartex" xmlns:cx1="http://schemas.microsoft.com/office/drawing/2015/9/8/chartex" xmlns:mc="http://schemas.openxmlformats.org/markup-compatibility/2006" xmlns:o="urn:schemas-microsoft-com:office:office" xmlns:r="http://schemas.openxmlformats.org/officeDocument/2006/relationships" xmlns:m="http://schemas.openxmlformats.org/officeDocument/2006/math" xmlns:v="urn:schemas-microsoft-com:vml" xmlns:wp14="http://schemas.microsoft.com/office/word/2010/wordprocessingDrawing" xmlns:wp="http://schemas.openxmlformats.org/drawingml/2006/wordprocessingDrawing" xmlns:w10="urn:schemas-microsoft-com:office:word" xmlns:w="http://schemas.openxmlformats.org/wordprocessingml/2006/main" xmlns:w14="http://schemas.microsoft.com/office/word/2010/wordml" xmlns:w15="http://schemas.microsoft.com/office/word/2012/wordml" xmlns:w16se="http://schemas.microsoft.com/office/word/2015/wordml/symex" xmlns:wpg="http://schemas.microsoft.com/office/word/2010/wordprocessingGroup" xmlns:wpi="http://schemas.microsoft.com/office/word/2010/wordprocessingInk" xmlns:wne="http://schemas.microsoft.com/office/word/2006/wordml" xmlns:wps="http://schemas.microsoft.com/office/word/2010/wordprocessingShape" mc:Ignorable="w14 w15 w16se wp14">
   <w:body>
     <w:p>
       <w:pPr>
@@ -14,15 +14,15 @@
         </w:pBdr>
       </w:pPr>
       <w:bookmarkStart w:id="0" w:name="_GoBack"/>
+      <w:bookmarkEnd w:id="0"/>
       <w:commentRangeStart w:id="1"/>
       <w:r>
         <w:t xml:space="preserve">Testing </w:t>
       </w:r>
-      <w:bookmarkEnd w:id="0"/>
       <w:commentRangeEnd w:id="1"/>
       <w:r>
         <w:rPr>
-          <w:rStyle w:val="CommentReference"/>
+          <w:rStyle w:val="a9"/>
           <w:rFonts w:ascii="Times New Roman" w:eastAsia="Arial Unicode MS" w:hAnsi="Times New Roman" w:cs="Times New Roman"/>
           <w:color w:val="auto"/>
         </w:rPr>
@@ -175,15 +175,15 @@
 </file>
 
 <file path=word/comments.xml><?xml version="1.0" encoding="utf-8"?>
-<w:comments xmlns:wpc="http://schemas.microsoft.com/office/word/2010/wordprocessingCanvas" xmlns:mc="http://schemas.openxmlformats.org/markup-compatibility/2006" xmlns:o="urn:schemas-microsoft-com:office:office" xmlns:r="http://schemas.openxmlformats.org/officeDocument/2006/relationships" xmlns:m="http://schemas.openxmlformats.org/officeDocument/2006/math" xmlns:v="urn:schemas-microsoft-com:vml" xmlns:wp14="http://schemas.microsoft.com/office/word/2010/wordprocessingDrawing" xmlns:wp="http://schemas.openxmlformats.org/drawingml/2006/wordprocessingDrawing" xmlns:w10="urn:schemas-microsoft-com:office:word" xmlns:w="http://schemas.openxmlformats.org/wordprocessingml/2006/main" xmlns:w14="http://schemas.microsoft.com/office/word/2010/wordml" xmlns:w15="http://schemas.microsoft.com/office/word/2012/wordml" xmlns:wpg="http://schemas.microsoft.com/office/word/2010/wordprocessingGroup" xmlns:wpi="http://schemas.microsoft.com/office/word/2010/wordprocessingInk" xmlns:wne="http://schemas.microsoft.com/office/word/2006/wordml" xmlns:wps="http://schemas.microsoft.com/office/word/2010/wordprocessingShape" mc:Ignorable="w14 w15 wp14">
+<w:comments xmlns:wpc="http://schemas.microsoft.com/office/word/2010/wordprocessingCanvas" xmlns:cx="http://schemas.microsoft.com/office/drawing/2014/chartex" xmlns:cx1="http://schemas.microsoft.com/office/drawing/2015/9/8/chartex" xmlns:mc="http://schemas.openxmlformats.org/markup-compatibility/2006" xmlns:o="urn:schemas-microsoft-com:office:office" xmlns:r="http://schemas.openxmlformats.org/officeDocument/2006/relationships" xmlns:m="http://schemas.openxmlformats.org/officeDocument/2006/math" xmlns:v="urn:schemas-microsoft-com:vml" xmlns:wp14="http://schemas.microsoft.com/office/word/2010/wordprocessingDrawing" xmlns:wp="http://schemas.openxmlformats.org/drawingml/2006/wordprocessingDrawing" xmlns:w10="urn:schemas-microsoft-com:office:word" xmlns:w="http://schemas.openxmlformats.org/wordprocessingml/2006/main" xmlns:w14="http://schemas.microsoft.com/office/word/2010/wordml" xmlns:w15="http://schemas.microsoft.com/office/word/2012/wordml" xmlns:w16se="http://schemas.microsoft.com/office/word/2015/wordml/symex" xmlns:wpg="http://schemas.microsoft.com/office/word/2010/wordprocessingGroup" xmlns:wpi="http://schemas.microsoft.com/office/word/2010/wordprocessingInk" xmlns:wne="http://schemas.microsoft.com/office/word/2006/wordml" xmlns:wps="http://schemas.microsoft.com/office/word/2010/wordprocessingShape" mc:Ignorable="w14 w15 w16se wp14">
   <w:comment w:id="1" w:author="Евгений Иванов" w:date="2017-08-11T11:23:00Z" w:initials="ЕИ">
     <w:p>
       <w:pPr>
-        <w:pStyle w:val="CommentText"/>
+        <w:pStyle w:val="aa"/>
       </w:pPr>
       <w:r>
         <w:rPr>
-          <w:rStyle w:val="CommentReference"/>
+          <w:rStyle w:val="a9"/>
         </w:rPr>
         <w:annotationRef/>
       </w:r>
@@ -193,7 +193,7 @@
     </w:p>
     <w:p>
       <w:pPr>
-        <w:pStyle w:val="CommentText"/>
+        <w:pStyle w:val="aa"/>
       </w:pPr>
     </w:p>
   </w:comment>
@@ -201,13 +201,13 @@
 </file>
 
 <file path=word/commentsExtended.xml><?xml version="1.0" encoding="utf-8"?>
-<w15:commentsEx xmlns:wpc="http://schemas.microsoft.com/office/word/2010/wordprocessingCanvas" xmlns:mc="http://schemas.openxmlformats.org/markup-compatibility/2006" xmlns:o="urn:schemas-microsoft-com:office:office" xmlns:r="http://schemas.openxmlformats.org/officeDocument/2006/relationships" xmlns:m="http://schemas.openxmlformats.org/officeDocument/2006/math" xmlns:v="urn:schemas-microsoft-com:vml" xmlns:wp14="http://schemas.microsoft.com/office/word/2010/wordprocessingDrawing" xmlns:wp="http://schemas.openxmlformats.org/drawingml/2006/wordprocessingDrawing" xmlns:w10="urn:schemas-microsoft-com:office:word" xmlns:w="http://schemas.openxmlformats.org/wordprocessingml/2006/main" xmlns:w14="http://schemas.microsoft.com/office/word/2010/wordml" xmlns:w15="http://schemas.microsoft.com/office/word/2012/wordml" xmlns:wpg="http://schemas.microsoft.com/office/word/2010/wordprocessingGroup" xmlns:wpi="http://schemas.microsoft.com/office/word/2010/wordprocessingInk" xmlns:wne="http://schemas.microsoft.com/office/word/2006/wordml" xmlns:wps="http://schemas.microsoft.com/office/word/2010/wordprocessingShape" mc:Ignorable="w14 w15 wp14">
+<w15:commentsEx xmlns:wpc="http://schemas.microsoft.com/office/word/2010/wordprocessingCanvas" xmlns:cx="http://schemas.microsoft.com/office/drawing/2014/chartex" xmlns:cx1="http://schemas.microsoft.com/office/drawing/2015/9/8/chartex" xmlns:mc="http://schemas.openxmlformats.org/markup-compatibility/2006" xmlns:o="urn:schemas-microsoft-com:office:office" xmlns:r="http://schemas.openxmlformats.org/officeDocument/2006/relationships" xmlns:m="http://schemas.openxmlformats.org/officeDocument/2006/math" xmlns:v="urn:schemas-microsoft-com:vml" xmlns:wp14="http://schemas.microsoft.com/office/word/2010/wordprocessingDrawing" xmlns:wp="http://schemas.openxmlformats.org/drawingml/2006/wordprocessingDrawing" xmlns:w10="urn:schemas-microsoft-com:office:word" xmlns:w="http://schemas.openxmlformats.org/wordprocessingml/2006/main" xmlns:w14="http://schemas.microsoft.com/office/word/2010/wordml" xmlns:w15="http://schemas.microsoft.com/office/word/2012/wordml" xmlns:w16se="http://schemas.microsoft.com/office/word/2015/wordml/symex" xmlns:wpg="http://schemas.microsoft.com/office/word/2010/wordprocessingGroup" xmlns:wpi="http://schemas.microsoft.com/office/word/2010/wordprocessingInk" xmlns:wne="http://schemas.microsoft.com/office/word/2006/wordml" xmlns:wps="http://schemas.microsoft.com/office/word/2010/wordprocessingShape" mc:Ignorable="w14 w15 w16se wp14">
   <w15:commentEx w15:paraId="0541C976" w15:done="0"/>
 </w15:commentsEx>
 </file>
 
 <file path=word/endnotes.xml><?xml version="1.0" encoding="utf-8"?>
-<w:endnotes xmlns:wpc="http://schemas.microsoft.com/office/word/2010/wordprocessingCanvas" xmlns:mc="http://schemas.openxmlformats.org/markup-compatibility/2006" xmlns:o="urn:schemas-microsoft-com:office:office" xmlns:r="http://schemas.openxmlformats.org/officeDocument/2006/relationships" xmlns:m="http://schemas.openxmlformats.org/officeDocument/2006/math" xmlns:v="urn:schemas-microsoft-com:vml" xmlns:wp14="http://schemas.microsoft.com/office/word/2010/wordprocessingDrawing" xmlns:wp="http://schemas.openxmlformats.org/drawingml/2006/wordprocessingDrawing" xmlns:w10="urn:schemas-microsoft-com:office:word" xmlns:w="http://schemas.openxmlformats.org/wordprocessingml/2006/main" xmlns:w14="http://schemas.microsoft.com/office/word/2010/wordml" xmlns:w15="http://schemas.microsoft.com/office/word/2012/wordml" xmlns:wpg="http://schemas.microsoft.com/office/word/2010/wordprocessingGroup" xmlns:wpi="http://schemas.microsoft.com/office/word/2010/wordprocessingInk" xmlns:wne="http://schemas.microsoft.com/office/word/2006/wordml" xmlns:wps="http://schemas.microsoft.com/office/word/2010/wordprocessingShape" mc:Ignorable="w14 w15 wp14">
+<w:endnotes xmlns:wpc="http://schemas.microsoft.com/office/word/2010/wordprocessingCanvas" xmlns:cx="http://schemas.microsoft.com/office/drawing/2014/chartex" xmlns:cx1="http://schemas.microsoft.com/office/drawing/2015/9/8/chartex" xmlns:mc="http://schemas.openxmlformats.org/markup-compatibility/2006" xmlns:o="urn:schemas-microsoft-com:office:office" xmlns:r="http://schemas.openxmlformats.org/officeDocument/2006/relationships" xmlns:m="http://schemas.openxmlformats.org/officeDocument/2006/math" xmlns:v="urn:schemas-microsoft-com:vml" xmlns:wp14="http://schemas.microsoft.com/office/word/2010/wordprocessingDrawing" xmlns:wp="http://schemas.openxmlformats.org/drawingml/2006/wordprocessingDrawing" xmlns:w10="urn:schemas-microsoft-com:office:word" xmlns:w="http://schemas.openxmlformats.org/wordprocessingml/2006/main" xmlns:w14="http://schemas.microsoft.com/office/word/2010/wordml" xmlns:w15="http://schemas.microsoft.com/office/word/2012/wordml" xmlns:w16se="http://schemas.microsoft.com/office/word/2015/wordml/symex" xmlns:wpg="http://schemas.microsoft.com/office/word/2010/wordprocessingGroup" xmlns:wpi="http://schemas.microsoft.com/office/word/2010/wordprocessingInk" xmlns:wne="http://schemas.microsoft.com/office/word/2006/wordml" xmlns:wps="http://schemas.microsoft.com/office/word/2010/wordprocessingShape" mc:Ignorable="w14 w15 w16se wp14">
   <w:endnote w:type="separator" w:id="-1">
     <w:p>
       <w:pPr>
@@ -244,10 +244,10 @@
 </file>
 
 <file path=word/footer1.xml><?xml version="1.0" encoding="utf-8"?>
-<w:ftr xmlns:wpc="http://schemas.microsoft.com/office/word/2010/wordprocessingCanvas" xmlns:mc="http://schemas.openxmlformats.org/markup-compatibility/2006" xmlns:o="urn:schemas-microsoft-com:office:office" xmlns:r="http://schemas.openxmlformats.org/officeDocument/2006/relationships" xmlns:m="http://schemas.openxmlformats.org/officeDocument/2006/math" xmlns:v="urn:schemas-microsoft-com:vml" xmlns:wp14="http://schemas.microsoft.com/office/word/2010/wordprocessingDrawing" xmlns:wp="http://schemas.openxmlformats.org/drawingml/2006/wordprocessingDrawing" xmlns:w10="urn:schemas-microsoft-com:office:word" xmlns:w="http://schemas.openxmlformats.org/wordprocessingml/2006/main" xmlns:w14="http://schemas.microsoft.com/office/word/2010/wordml" xmlns:w15="http://schemas.microsoft.com/office/word/2012/wordml" xmlns:wpg="http://schemas.microsoft.com/office/word/2010/wordprocessingGroup" xmlns:wpi="http://schemas.microsoft.com/office/word/2010/wordprocessingInk" xmlns:wne="http://schemas.microsoft.com/office/word/2006/wordml" xmlns:wps="http://schemas.microsoft.com/office/word/2010/wordprocessingShape" mc:Ignorable="w14 w15 wp14">
+<w:ftr xmlns:wpc="http://schemas.microsoft.com/office/word/2010/wordprocessingCanvas" xmlns:cx="http://schemas.microsoft.com/office/drawing/2014/chartex" xmlns:cx1="http://schemas.microsoft.com/office/drawing/2015/9/8/chartex" xmlns:mc="http://schemas.openxmlformats.org/markup-compatibility/2006" xmlns:o="urn:schemas-microsoft-com:office:office" xmlns:r="http://schemas.openxmlformats.org/officeDocument/2006/relationships" xmlns:m="http://schemas.openxmlformats.org/officeDocument/2006/math" xmlns:v="urn:schemas-microsoft-com:vml" xmlns:wp14="http://schemas.microsoft.com/office/word/2010/wordprocessingDrawing" xmlns:wp="http://schemas.openxmlformats.org/drawingml/2006/wordprocessingDrawing" xmlns:w10="urn:schemas-microsoft-com:office:word" xmlns:w="http://schemas.openxmlformats.org/wordprocessingml/2006/main" xmlns:w14="http://schemas.microsoft.com/office/word/2010/wordml" xmlns:w15="http://schemas.microsoft.com/office/word/2012/wordml" xmlns:w16se="http://schemas.microsoft.com/office/word/2015/wordml/symex" xmlns:wpg="http://schemas.microsoft.com/office/word/2010/wordprocessingGroup" xmlns:wpi="http://schemas.microsoft.com/office/word/2010/wordprocessingInk" xmlns:wne="http://schemas.microsoft.com/office/word/2006/wordml" xmlns:wps="http://schemas.microsoft.com/office/word/2010/wordprocessingShape" mc:Ignorable="w14 w15 w16se wp14">
   <w:p>
     <w:pPr>
-      <w:pStyle w:val="Footer"/>
+      <w:pStyle w:val="a4"/>
       <w:framePr w:wrap="around" w:vAnchor="text" w:hAnchor="margin" w:y="1"/>
       <w:pBdr>
         <w:top w:val="none" w:sz="0" w:space="0" w:color="auto"/>
@@ -257,31 +257,31 @@
         <w:bar w:val="none" w:sz="0" w:color="auto"/>
       </w:pBdr>
       <w:rPr>
-        <w:rStyle w:val="PageNumber"/>
+        <w:rStyle w:val="a6"/>
       </w:rPr>
     </w:pPr>
     <w:r>
       <w:rPr>
-        <w:rStyle w:val="PageNumber"/>
+        <w:rStyle w:val="a6"/>
       </w:rPr>
       <w:fldChar w:fldCharType="begin"/>
     </w:r>
     <w:r>
       <w:rPr>
-        <w:rStyle w:val="PageNumber"/>
+        <w:rStyle w:val="a6"/>
       </w:rPr>
       <w:instrText xml:space="preserve">PAGE  </w:instrText>
     </w:r>
     <w:r>
       <w:rPr>
-        <w:rStyle w:val="PageNumber"/>
+        <w:rStyle w:val="a6"/>
       </w:rPr>
       <w:fldChar w:fldCharType="end"/>
     </w:r>
   </w:p>
   <w:p>
     <w:pPr>
-      <w:pStyle w:val="Footer"/>
+      <w:pStyle w:val="a4"/>
       <w:pBdr>
         <w:top w:val="none" w:sz="0" w:space="0" w:color="auto"/>
         <w:left w:val="none" w:sz="0" w:space="0" w:color="auto"/>
@@ -296,10 +296,10 @@
 </file>
 
 <file path=word/footer2.xml><?xml version="1.0" encoding="utf-8"?>
-<w:ftr xmlns:wpc="http://schemas.microsoft.com/office/word/2010/wordprocessingCanvas" xmlns:mc="http://schemas.openxmlformats.org/markup-compatibility/2006" xmlns:o="urn:schemas-microsoft-com:office:office" xmlns:r="http://schemas.openxmlformats.org/officeDocument/2006/relationships" xmlns:m="http://schemas.openxmlformats.org/officeDocument/2006/math" xmlns:v="urn:schemas-microsoft-com:vml" xmlns:wp14="http://schemas.microsoft.com/office/word/2010/wordprocessingDrawing" xmlns:wp="http://schemas.openxmlformats.org/drawingml/2006/wordprocessingDrawing" xmlns:w10="urn:schemas-microsoft-com:office:word" xmlns:w="http://schemas.openxmlformats.org/wordprocessingml/2006/main" xmlns:w14="http://schemas.microsoft.com/office/word/2010/wordml" xmlns:w15="http://schemas.microsoft.com/office/word/2012/wordml" xmlns:wpg="http://schemas.microsoft.com/office/word/2010/wordprocessingGroup" xmlns:wpi="http://schemas.microsoft.com/office/word/2010/wordprocessingInk" xmlns:wne="http://schemas.microsoft.com/office/word/2006/wordml" xmlns:wps="http://schemas.microsoft.com/office/word/2010/wordprocessingShape" mc:Ignorable="w14 w15 wp14">
+<w:ftr xmlns:wpc="http://schemas.microsoft.com/office/word/2010/wordprocessingCanvas" xmlns:cx="http://schemas.microsoft.com/office/drawing/2014/chartex" xmlns:cx1="http://schemas.microsoft.com/office/drawing/2015/9/8/chartex" xmlns:mc="http://schemas.openxmlformats.org/markup-compatibility/2006" xmlns:o="urn:schemas-microsoft-com:office:office" xmlns:r="http://schemas.openxmlformats.org/officeDocument/2006/relationships" xmlns:m="http://schemas.openxmlformats.org/officeDocument/2006/math" xmlns:v="urn:schemas-microsoft-com:vml" xmlns:wp14="http://schemas.microsoft.com/office/word/2010/wordprocessingDrawing" xmlns:wp="http://schemas.openxmlformats.org/drawingml/2006/wordprocessingDrawing" xmlns:w10="urn:schemas-microsoft-com:office:word" xmlns:w="http://schemas.openxmlformats.org/wordprocessingml/2006/main" xmlns:w14="http://schemas.microsoft.com/office/word/2010/wordml" xmlns:w15="http://schemas.microsoft.com/office/word/2012/wordml" xmlns:w16se="http://schemas.microsoft.com/office/word/2015/wordml/symex" xmlns:wpg="http://schemas.microsoft.com/office/word/2010/wordprocessingGroup" xmlns:wpi="http://schemas.microsoft.com/office/word/2010/wordprocessingInk" xmlns:wne="http://schemas.microsoft.com/office/word/2006/wordml" xmlns:wps="http://schemas.microsoft.com/office/word/2010/wordprocessingShape" mc:Ignorable="w14 w15 w16se wp14">
   <w:p>
     <w:pPr>
-      <w:pStyle w:val="Footer"/>
+      <w:pStyle w:val="a4"/>
       <w:framePr w:wrap="around" w:vAnchor="text" w:hAnchor="margin" w:y="1"/>
       <w:pBdr>
         <w:top w:val="none" w:sz="0" w:space="0" w:color="auto"/>
@@ -309,37 +309,37 @@
         <w:bar w:val="none" w:sz="0" w:color="auto"/>
       </w:pBdr>
       <w:rPr>
-        <w:rStyle w:val="PageNumber"/>
+        <w:rStyle w:val="a6"/>
       </w:rPr>
     </w:pPr>
     <w:r>
       <w:rPr>
-        <w:rStyle w:val="PageNumber"/>
+        <w:rStyle w:val="a6"/>
       </w:rPr>
       <w:fldChar w:fldCharType="begin"/>
     </w:r>
     <w:r>
       <w:rPr>
-        <w:rStyle w:val="PageNumber"/>
+        <w:rStyle w:val="a6"/>
       </w:rPr>
       <w:instrText xml:space="preserve">PAGE  </w:instrText>
     </w:r>
     <w:r>
       <w:rPr>
-        <w:rStyle w:val="PageNumber"/>
+        <w:rStyle w:val="a6"/>
       </w:rPr>
       <w:fldChar w:fldCharType="separate"/>
     </w:r>
     <w:r>
       <w:rPr>
-        <w:rStyle w:val="PageNumber"/>
+        <w:rStyle w:val="a6"/>
         <w:noProof/>
       </w:rPr>
       <w:t>1</w:t>
     </w:r>
     <w:r>
       <w:rPr>
-        <w:rStyle w:val="PageNumber"/>
+        <w:rStyle w:val="a6"/>
       </w:rPr>
       <w:fldChar w:fldCharType="end"/>
     </w:r>
@@ -360,7 +360,7 @@
 </file>
 
 <file path=word/footnotes.xml><?xml version="1.0" encoding="utf-8"?>
-<w:footnotes xmlns:wpc="http://schemas.microsoft.com/office/word/2010/wordprocessingCanvas" xmlns:mc="http://schemas.openxmlformats.org/markup-compatibility/2006" xmlns:o="urn:schemas-microsoft-com:office:office" xmlns:r="http://schemas.openxmlformats.org/officeDocument/2006/relationships" xmlns:m="http://schemas.openxmlformats.org/officeDocument/2006/math" xmlns:v="urn:schemas-microsoft-com:vml" xmlns:wp14="http://schemas.microsoft.com/office/word/2010/wordprocessingDrawing" xmlns:wp="http://schemas.openxmlformats.org/drawingml/2006/wordprocessingDrawing" xmlns:w10="urn:schemas-microsoft-com:office:word" xmlns:w="http://schemas.openxmlformats.org/wordprocessingml/2006/main" xmlns:w14="http://schemas.microsoft.com/office/word/2010/wordml" xmlns:w15="http://schemas.microsoft.com/office/word/2012/wordml" xmlns:wpg="http://schemas.microsoft.com/office/word/2010/wordprocessingGroup" xmlns:wpi="http://schemas.microsoft.com/office/word/2010/wordprocessingInk" xmlns:wne="http://schemas.microsoft.com/office/word/2006/wordml" xmlns:wps="http://schemas.microsoft.com/office/word/2010/wordprocessingShape" mc:Ignorable="w14 w15 wp14">
+<w:footnotes xmlns:wpc="http://schemas.microsoft.com/office/word/2010/wordprocessingCanvas" xmlns:cx="http://schemas.microsoft.com/office/drawing/2014/chartex" xmlns:cx1="http://schemas.microsoft.com/office/drawing/2015/9/8/chartex" xmlns:mc="http://schemas.openxmlformats.org/markup-compatibility/2006" xmlns:o="urn:schemas-microsoft-com:office:office" xmlns:r="http://schemas.openxmlformats.org/officeDocument/2006/relationships" xmlns:m="http://schemas.openxmlformats.org/officeDocument/2006/math" xmlns:v="urn:schemas-microsoft-com:vml" xmlns:wp14="http://schemas.microsoft.com/office/word/2010/wordprocessingDrawing" xmlns:wp="http://schemas.openxmlformats.org/drawingml/2006/wordprocessingDrawing" xmlns:w10="urn:schemas-microsoft-com:office:word" xmlns:w="http://schemas.openxmlformats.org/wordprocessingml/2006/main" xmlns:w14="http://schemas.microsoft.com/office/word/2010/wordml" xmlns:w15="http://schemas.microsoft.com/office/word/2012/wordml" xmlns:w16se="http://schemas.microsoft.com/office/word/2015/wordml/symex" xmlns:wpg="http://schemas.microsoft.com/office/word/2010/wordprocessingGroup" xmlns:wpi="http://schemas.microsoft.com/office/word/2010/wordprocessingInk" xmlns:wne="http://schemas.microsoft.com/office/word/2006/wordml" xmlns:wps="http://schemas.microsoft.com/office/word/2010/wordprocessingShape" mc:Ignorable="w14 w15 w16se wp14">
   <w:footnote w:type="separator" w:id="-1">
     <w:p>
       <w:pPr>
@@ -397,7 +397,7 @@
 </file>
 
 <file path=word/header1.xml><?xml version="1.0" encoding="utf-8"?>
-<w:hdr xmlns:wpc="http://schemas.microsoft.com/office/word/2010/wordprocessingCanvas" xmlns:mc="http://schemas.openxmlformats.org/markup-compatibility/2006" xmlns:o="urn:schemas-microsoft-com:office:office" xmlns:r="http://schemas.openxmlformats.org/officeDocument/2006/relationships" xmlns:m="http://schemas.openxmlformats.org/officeDocument/2006/math" xmlns:v="urn:schemas-microsoft-com:vml" xmlns:wp14="http://schemas.microsoft.com/office/word/2010/wordprocessingDrawing" xmlns:wp="http://schemas.openxmlformats.org/drawingml/2006/wordprocessingDrawing" xmlns:w10="urn:schemas-microsoft-com:office:word" xmlns:w="http://schemas.openxmlformats.org/wordprocessingml/2006/main" xmlns:w14="http://schemas.microsoft.com/office/word/2010/wordml" xmlns:w15="http://schemas.microsoft.com/office/word/2012/wordml" xmlns:wpg="http://schemas.microsoft.com/office/word/2010/wordprocessingGroup" xmlns:wpi="http://schemas.microsoft.com/office/word/2010/wordprocessingInk" xmlns:wne="http://schemas.microsoft.com/office/word/2006/wordml" xmlns:wps="http://schemas.microsoft.com/office/word/2010/wordprocessingShape" mc:Ignorable="w14 w15 wp14">
+<w:hdr xmlns:wpc="http://schemas.microsoft.com/office/word/2010/wordprocessingCanvas" xmlns:cx="http://schemas.microsoft.com/office/drawing/2014/chartex" xmlns:cx1="http://schemas.microsoft.com/office/drawing/2015/9/8/chartex" xmlns:mc="http://schemas.openxmlformats.org/markup-compatibility/2006" xmlns:o="urn:schemas-microsoft-com:office:office" xmlns:r="http://schemas.openxmlformats.org/officeDocument/2006/relationships" xmlns:m="http://schemas.openxmlformats.org/officeDocument/2006/math" xmlns:v="urn:schemas-microsoft-com:vml" xmlns:wp14="http://schemas.microsoft.com/office/word/2010/wordprocessingDrawing" xmlns:wp="http://schemas.openxmlformats.org/drawingml/2006/wordprocessingDrawing" xmlns:w10="urn:schemas-microsoft-com:office:word" xmlns:w="http://schemas.openxmlformats.org/wordprocessingml/2006/main" xmlns:w14="http://schemas.microsoft.com/office/word/2010/wordml" xmlns:w15="http://schemas.microsoft.com/office/word/2012/wordml" xmlns:w16se="http://schemas.microsoft.com/office/word/2015/wordml/symex" xmlns:wpg="http://schemas.microsoft.com/office/word/2010/wordprocessingGroup" xmlns:wpi="http://schemas.microsoft.com/office/word/2010/wordprocessingInk" xmlns:wne="http://schemas.microsoft.com/office/word/2006/wordml" xmlns:wps="http://schemas.microsoft.com/office/word/2010/wordprocessingShape" mc:Ignorable="w14 w15 w16se wp14">
   <w:p>
     <w:pPr>
       <w:pBdr>
@@ -461,7 +461,7 @@
 </file>
 
 <file path=word/people.xml><?xml version="1.0" encoding="utf-8"?>
-<w15:people xmlns:wpc="http://schemas.microsoft.com/office/word/2010/wordprocessingCanvas" xmlns:mc="http://schemas.openxmlformats.org/markup-compatibility/2006" xmlns:o="urn:schemas-microsoft-com:office:office" xmlns:r="http://schemas.openxmlformats.org/officeDocument/2006/relationships" xmlns:m="http://schemas.openxmlformats.org/officeDocument/2006/math" xmlns:v="urn:schemas-microsoft-com:vml" xmlns:wp14="http://schemas.microsoft.com/office/word/2010/wordprocessingDrawing" xmlns:wp="http://schemas.openxmlformats.org/drawingml/2006/wordprocessingDrawing" xmlns:w10="urn:schemas-microsoft-com:office:word" xmlns:w="http://schemas.openxmlformats.org/wordprocessingml/2006/main" xmlns:w14="http://schemas.microsoft.com/office/word/2010/wordml" xmlns:w15="http://schemas.microsoft.com/office/word/2012/wordml" xmlns:wpg="http://schemas.microsoft.com/office/word/2010/wordprocessingGroup" xmlns:wpi="http://schemas.microsoft.com/office/word/2010/wordprocessingInk" xmlns:wne="http://schemas.microsoft.com/office/word/2006/wordml" xmlns:wps="http://schemas.microsoft.com/office/word/2010/wordprocessingShape" mc:Ignorable="w14 w15 wp14">
+<w15:people xmlns:wpc="http://schemas.microsoft.com/office/word/2010/wordprocessingCanvas" xmlns:cx="http://schemas.microsoft.com/office/drawing/2014/chartex" xmlns:cx1="http://schemas.microsoft.com/office/drawing/2015/9/8/chartex" xmlns:mc="http://schemas.openxmlformats.org/markup-compatibility/2006" xmlns:o="urn:schemas-microsoft-com:office:office" xmlns:r="http://schemas.openxmlformats.org/officeDocument/2006/relationships" xmlns:m="http://schemas.openxmlformats.org/officeDocument/2006/math" xmlns:v="urn:schemas-microsoft-com:vml" xmlns:wp14="http://schemas.microsoft.com/office/word/2010/wordprocessingDrawing" xmlns:wp="http://schemas.openxmlformats.org/drawingml/2006/wordprocessingDrawing" xmlns:w10="urn:schemas-microsoft-com:office:word" xmlns:w="http://schemas.openxmlformats.org/wordprocessingml/2006/main" xmlns:w14="http://schemas.microsoft.com/office/word/2010/wordml" xmlns:w15="http://schemas.microsoft.com/office/word/2012/wordml" xmlns:w16se="http://schemas.microsoft.com/office/word/2015/wordml/symex" xmlns:wpg="http://schemas.microsoft.com/office/word/2010/wordprocessingGroup" xmlns:wpi="http://schemas.microsoft.com/office/word/2010/wordprocessingInk" xmlns:wne="http://schemas.microsoft.com/office/word/2006/wordml" xmlns:wps="http://schemas.microsoft.com/office/word/2010/wordprocessingShape" mc:Ignorable="w14 w15 w16se wp14">
   <w15:person w15:author="Евгений Иванов">
     <w15:presenceInfo w15:providerId="Windows Live" w15:userId="19c9f8b903653d3e"/>
   </w15:person>
@@ -469,7 +469,7 @@
 </file>
 
 <file path=word/styles.xml><?xml version="1.0" encoding="utf-8"?>
-<w:styles xmlns:mc="http://schemas.openxmlformats.org/markup-compatibility/2006" xmlns:r="http://schemas.openxmlformats.org/officeDocument/2006/relationships" xmlns:w="http://schemas.openxmlformats.org/wordprocessingml/2006/main" xmlns:w14="http://schemas.microsoft.com/office/word/2010/wordml" xmlns:w15="http://schemas.microsoft.com/office/word/2012/wordml" mc:Ignorable="w14 w15">
+<w:styles xmlns:mc="http://schemas.openxmlformats.org/markup-compatibility/2006" xmlns:r="http://schemas.openxmlformats.org/officeDocument/2006/relationships" xmlns:w="http://schemas.openxmlformats.org/wordprocessingml/2006/main" xmlns:w14="http://schemas.microsoft.com/office/word/2010/wordml" xmlns:w15="http://schemas.microsoft.com/office/word/2012/wordml" xmlns:w16se="http://schemas.microsoft.com/office/word/2015/wordml/symex" mc:Ignorable="w14 w15 w16se">
   <w:docDefaults>
     <w:rPrDefault>
       <w:rPr>
@@ -852,7 +852,7 @@
     <w:lsdException w:name="List Table 6 Colorful Accent 6" w:uiPriority="51"/>
     <w:lsdException w:name="List Table 7 Colorful Accent 6" w:uiPriority="52"/>
   </w:latentStyles>
-  <w:style w:type="paragraph" w:default="1" w:styleId="Normal">
+  <w:style w:type="paragraph" w:default="1" w:styleId="a">
     <w:name w:val="Normal"/>
     <w:qFormat/>
     <w:rsid w:val="00E75B8F"/>
@@ -871,13 +871,13 @@
       <w:lang w:val="en-US" w:eastAsia="en-US"/>
     </w:rPr>
   </w:style>
-  <w:style w:type="character" w:default="1" w:styleId="DefaultParagraphFont">
+  <w:style w:type="character" w:default="1" w:styleId="a0">
     <w:name w:val="Default Paragraph Font"/>
     <w:uiPriority w:val="1"/>
     <w:semiHidden/>
     <w:unhideWhenUsed/>
   </w:style>
-  <w:style w:type="table" w:default="1" w:styleId="TableNormal">
+  <w:style w:type="table" w:default="1" w:styleId="a1">
     <w:name w:val="Normal Table"/>
     <w:uiPriority w:val="99"/>
     <w:semiHidden/>
@@ -892,13 +892,13 @@
       </w:tblCellMar>
     </w:tblPr>
   </w:style>
-  <w:style w:type="numbering" w:default="1" w:styleId="NoList">
+  <w:style w:type="numbering" w:default="1" w:styleId="a2">
     <w:name w:val="No List"/>
     <w:uiPriority w:val="99"/>
     <w:semiHidden/>
     <w:unhideWhenUsed/>
   </w:style>
-  <w:style w:type="character" w:styleId="Hyperlink">
+  <w:style w:type="character" w:styleId="a3">
     <w:name w:val="Hyperlink"/>
     <w:uiPriority w:val="99"/>
     <w:rsid w:val="00E75B8F"/>
@@ -928,10 +928,10 @@
       <w:lang w:val="en-US" w:eastAsia="en-US"/>
     </w:rPr>
   </w:style>
-  <w:style w:type="paragraph" w:styleId="Footer">
+  <w:style w:type="paragraph" w:styleId="a4">
     <w:name w:val="footer"/>
-    <w:basedOn w:val="Normal"/>
-    <w:link w:val="FooterChar"/>
+    <w:basedOn w:val="a"/>
+    <w:link w:val="a5"/>
     <w:uiPriority w:val="99"/>
     <w:rsid w:val="0048519D"/>
     <w:pPr>
@@ -941,9 +941,9 @@
       </w:tabs>
     </w:pPr>
   </w:style>
-  <w:style w:type="character" w:customStyle="1" w:styleId="FooterChar">
-    <w:name w:val="Footer Char"/>
-    <w:link w:val="Footer"/>
+  <w:style w:type="character" w:customStyle="1" w:styleId="a5">
+    <w:name w:val="Нижний колонтитул Знак"/>
+    <w:link w:val="a4"/>
     <w:uiPriority w:val="99"/>
     <w:semiHidden/>
     <w:locked/>
@@ -954,7 +954,7 @@
       <w:szCs w:val="24"/>
     </w:rPr>
   </w:style>
-  <w:style w:type="character" w:styleId="PageNumber">
+  <w:style w:type="character" w:styleId="a6">
     <w:name w:val="page number"/>
     <w:uiPriority w:val="99"/>
     <w:rsid w:val="0048519D"/>
@@ -962,10 +962,10 @@
       <w:rFonts w:cs="Times New Roman"/>
     </w:rPr>
   </w:style>
-  <w:style w:type="paragraph" w:styleId="Header">
+  <w:style w:type="paragraph" w:styleId="a7">
     <w:name w:val="header"/>
-    <w:basedOn w:val="Normal"/>
-    <w:link w:val="HeaderChar"/>
+    <w:basedOn w:val="a"/>
+    <w:link w:val="a8"/>
     <w:uiPriority w:val="99"/>
     <w:rsid w:val="0048519D"/>
     <w:pPr>
@@ -975,9 +975,9 @@
       </w:tabs>
     </w:pPr>
   </w:style>
-  <w:style w:type="character" w:customStyle="1" w:styleId="HeaderChar">
-    <w:name w:val="Header Char"/>
-    <w:link w:val="Header"/>
+  <w:style w:type="character" w:customStyle="1" w:styleId="a8">
+    <w:name w:val="Верхний колонтитул Знак"/>
+    <w:link w:val="a7"/>
     <w:uiPriority w:val="99"/>
     <w:semiHidden/>
     <w:locked/>
@@ -988,7 +988,7 @@
       <w:szCs w:val="24"/>
     </w:rPr>
   </w:style>
-  <w:style w:type="character" w:styleId="CommentReference">
+  <w:style w:type="character" w:styleId="a9">
     <w:name w:val="annotation reference"/>
     <w:uiPriority w:val="99"/>
     <w:semiHidden/>
@@ -999,10 +999,10 @@
       <w:szCs w:val="16"/>
     </w:rPr>
   </w:style>
-  <w:style w:type="paragraph" w:styleId="CommentText">
+  <w:style w:type="paragraph" w:styleId="aa">
     <w:name w:val="annotation text"/>
-    <w:basedOn w:val="Normal"/>
-    <w:link w:val="CommentTextChar"/>
+    <w:basedOn w:val="a"/>
+    <w:link w:val="ab"/>
     <w:uiPriority w:val="99"/>
     <w:semiHidden/>
     <w:unhideWhenUsed/>
@@ -1012,9 +1012,9 @@
       <w:szCs w:val="20"/>
     </w:rPr>
   </w:style>
-  <w:style w:type="character" w:customStyle="1" w:styleId="CommentTextChar">
-    <w:name w:val="Comment Text Char"/>
-    <w:link w:val="CommentText"/>
+  <w:style w:type="character" w:customStyle="1" w:styleId="ab">
+    <w:name w:val="Текст примечания Знак"/>
+    <w:link w:val="aa"/>
     <w:uiPriority w:val="99"/>
     <w:semiHidden/>
     <w:rsid w:val="00DF6FDF"/>
@@ -1023,11 +1023,11 @@
       <w:szCs w:val="20"/>
     </w:rPr>
   </w:style>
-  <w:style w:type="paragraph" w:styleId="CommentSubject">
+  <w:style w:type="paragraph" w:styleId="ac">
     <w:name w:val="annotation subject"/>
-    <w:basedOn w:val="CommentText"/>
-    <w:next w:val="CommentText"/>
-    <w:link w:val="CommentSubjectChar"/>
+    <w:basedOn w:val="aa"/>
+    <w:next w:val="aa"/>
+    <w:link w:val="ad"/>
     <w:uiPriority w:val="99"/>
     <w:semiHidden/>
     <w:unhideWhenUsed/>
@@ -1037,9 +1037,9 @@
       <w:bCs/>
     </w:rPr>
   </w:style>
-  <w:style w:type="character" w:customStyle="1" w:styleId="CommentSubjectChar">
-    <w:name w:val="Comment Subject Char"/>
-    <w:link w:val="CommentSubject"/>
+  <w:style w:type="character" w:customStyle="1" w:styleId="ad">
+    <w:name w:val="Тема примечания Знак"/>
+    <w:link w:val="ac"/>
     <w:uiPriority w:val="99"/>
     <w:semiHidden/>
     <w:rsid w:val="00DF6FDF"/>
@@ -1050,10 +1050,10 @@
       <w:szCs w:val="20"/>
     </w:rPr>
   </w:style>
-  <w:style w:type="paragraph" w:styleId="BalloonText">
+  <w:style w:type="paragraph" w:styleId="ae">
     <w:name w:val="Balloon Text"/>
-    <w:basedOn w:val="Normal"/>
-    <w:link w:val="BalloonTextChar"/>
+    <w:basedOn w:val="a"/>
+    <w:link w:val="af"/>
     <w:uiPriority w:val="99"/>
     <w:semiHidden/>
     <w:unhideWhenUsed/>
@@ -1064,9 +1064,9 @@
       <w:szCs w:val="18"/>
     </w:rPr>
   </w:style>
-  <w:style w:type="character" w:customStyle="1" w:styleId="BalloonTextChar">
-    <w:name w:val="Balloon Text Char"/>
-    <w:link w:val="BalloonText"/>
+  <w:style w:type="character" w:customStyle="1" w:styleId="af">
+    <w:name w:val="Текст выноски Знак"/>
+    <w:link w:val="ae"/>
     <w:uiPriority w:val="99"/>
     <w:semiHidden/>
     <w:rsid w:val="00DF6FDF"/>

</xml_diff>